<commit_message>
Updated helical parameter examples and code, as well as clustering routines.
Former-commit-id: d62538a62960f5595e3b7ebfc0737ab16851703c
</commit_message>
<xml_diff>
--- a/Z-score-alternative.docx
+++ b/Z-score-alternative.docx
@@ -257,10 +257,10 @@
             <v:path o:extrusionok="f" gradientshapeok="t" o:connecttype="rect"/>
             <o:lock v:ext="edit" aspectratio="t"/>
           </v:shapetype>
-          <v:shape id="_x0000_i1025" type="#_x0000_t75" style="width:221pt;height:57pt" o:ole="">
+          <v:shape id="_x0000_i1025" type="#_x0000_t75" style="width:221.2pt;height:57.2pt" o:ole="">
             <v:imagedata r:id="rId4" o:title=""/>
           </v:shape>
-          <o:OLEObject Type="Embed" ProgID="Equation.DSMT4" ShapeID="_x0000_i1025" DrawAspect="Content" ObjectID="_1626687994" r:id="rId5"/>
+          <o:OLEObject Type="Embed" ProgID="Equation.DSMT4" ShapeID="_x0000_i1025" DrawAspect="Content" ObjectID="_1626984646" r:id="rId5"/>
         </w:object>
       </w:r>
       <w:r>
@@ -287,51 +287,14 @@
       <w:r>
         <w:instrText>(</w:instrText>
       </w:r>
-      <w:r>
-        <w:fldChar w:fldCharType="begin"/>
-      </w:r>
-      <w:r>
-        <w:instrText xml:space="preserve"> SEQ MTSec \c \* Arabic \* MERGEFORMAT </w:instrText>
-      </w:r>
-      <w:r>
-        <w:fldChar w:fldCharType="separate"/>
-      </w:r>
-      <w:r>
-        <w:rPr>
-          <w:noProof/>
-        </w:rPr>
-        <w:instrText>1</w:instrText>
-      </w:r>
-      <w:r>
-        <w:rPr>
-          <w:noProof/>
-        </w:rPr>
-        <w:fldChar w:fldCharType="end"/>
-      </w:r>
-      <w:r>
-        <w:instrText>.</w:instrText>
-      </w:r>
-      <w:r>
-        <w:fldChar w:fldCharType="begin"/>
-      </w:r>
-      <w:r>
-        <w:instrText xml:space="preserve"> SEQ MTEqn \c \* Arabic \* MERGEFORMAT </w:instrText>
-      </w:r>
-      <w:r>
-        <w:fldChar w:fldCharType="separate"/>
-      </w:r>
-      <w:r>
-        <w:rPr>
-          <w:noProof/>
-        </w:rPr>
-        <w:instrText>1</w:instrText>
-      </w:r>
-      <w:r>
-        <w:rPr>
-          <w:noProof/>
-        </w:rPr>
-        <w:fldChar w:fldCharType="end"/>
-      </w:r>
+      <w:fldSimple w:instr=" SEQ MTEqn \c \* Arabic \* MERGEFORMAT ">
+        <w:r>
+          <w:rPr>
+            <w:noProof/>
+          </w:rPr>
+          <w:instrText>1</w:instrText>
+        </w:r>
+      </w:fldSimple>
       <w:r>
         <w:instrText>)</w:instrText>
       </w:r>
@@ -352,10 +315,10 @@
           <w:position w:val="-18"/>
         </w:rPr>
         <w:object w:dxaOrig="1860" w:dyaOrig="560" w14:anchorId="52612F00">
-          <v:shape id="_x0000_i1026" type="#_x0000_t75" style="width:93pt;height:28pt" o:ole="">
+          <v:shape id="_x0000_i1026" type="#_x0000_t75" style="width:93.2pt;height:28pt" o:ole="">
             <v:imagedata r:id="rId6" o:title=""/>
           </v:shape>
-          <o:OLEObject Type="Embed" ProgID="Equation.DSMT4" ShapeID="_x0000_i1026" DrawAspect="Content" ObjectID="_1626687995" r:id="rId7"/>
+          <o:OLEObject Type="Embed" ProgID="Equation.DSMT4" ShapeID="_x0000_i1026" DrawAspect="Content" ObjectID="_1626984647" r:id="rId7"/>
         </w:object>
       </w:r>
       <w:r>
@@ -369,17 +332,15 @@
           <w:position w:val="-16"/>
         </w:rPr>
         <w:object w:dxaOrig="1500" w:dyaOrig="520" w14:anchorId="52D94583">
-          <v:shape id="_x0000_i1027" type="#_x0000_t75" style="width:75pt;height:26pt" o:ole="">
+          <v:shape id="_x0000_i1027" type="#_x0000_t75" style="width:75.2pt;height:26pt" o:ole="">
             <v:imagedata r:id="rId8" o:title=""/>
           </v:shape>
-          <o:OLEObject Type="Embed" ProgID="Equation.DSMT4" ShapeID="_x0000_i1027" DrawAspect="Content" ObjectID="_1626687996" r:id="rId9"/>
+          <o:OLEObject Type="Embed" ProgID="Equation.DSMT4" ShapeID="_x0000_i1027" DrawAspect="Content" ObjectID="_1626984648" r:id="rId9"/>
         </w:object>
       </w:r>
       <w:r>
         <w:t xml:space="preserve"> is the standard deviation in the potential energy for the “non-native” ensemble.</w:t>
       </w:r>
-      <w:bookmarkStart w:id="0" w:name="_GoBack"/>
-      <w:bookmarkEnd w:id="0"/>
     </w:p>
     <w:p>
       <w:pPr>
@@ -432,16 +393,6 @@
       <w:r>
         <w:t xml:space="preserve">.  </w:t>
       </w:r>
-      <w:r>
-        <w:lastRenderedPageBreak/>
-        <w:t>More specifically, we define a “</w:t>
-      </w:r>
-      <w:r>
-        <w:t>f</w:t>
-      </w:r>
-      <w:r>
-        <w:t>olding score” which can be used to evaluate the effectiveness of a set of model parameters, where we define “effectiveness” as the ability of that set of parameters to distinguish “folded” structure from “unfolded” structures.</w:t>
-      </w:r>
     </w:p>
     <w:p>
       <w:pPr>
@@ -449,16 +400,27 @@
         <w:jc w:val="both"/>
       </w:pPr>
       <w:r>
+        <w:lastRenderedPageBreak/>
         <w:tab/>
       </w:r>
       <w:r>
-        <w:t>W</w:t>
-      </w:r>
-      <w:r>
-        <w:t xml:space="preserve">e </w:t>
-      </w:r>
-      <w:r>
-        <w:t xml:space="preserve">first define a set of relevant thermodynamics states for our </w:t>
+        <w:t>First, I propose that we</w:t>
+      </w:r>
+      <w:r>
+        <w:t xml:space="preserve"> define a set of</w:t>
+      </w:r>
+      <w:r>
+        <w:t xml:space="preserve"> </w:t>
+      </w:r>
+      <w:r>
+        <w:rPr>
+          <w:i/>
+          <w:iCs/>
+        </w:rPr>
+        <w:t>K</w:t>
+      </w:r>
+      <w:r>
+        <w:t xml:space="preserve"> thermodynamics states for our </w:t>
       </w:r>
       <w:proofErr w:type="gramStart"/>
       <w:r>
@@ -466,7 +428,7 @@
       </w:r>
       <w:proofErr w:type="gramEnd"/>
       <w:r>
-        <w:t xml:space="preserve"> model(s) by applying the </w:t>
+        <w:t xml:space="preserve"> model(s) by applying </w:t>
       </w:r>
       <w:proofErr w:type="spellStart"/>
       <w:r>
@@ -474,12 +436,15 @@
       </w:r>
       <w:proofErr w:type="spellEnd"/>
       <w:r>
-        <w:t xml:space="preserve"> clustering machinery </w:t>
+        <w:t xml:space="preserve"> </w:t>
       </w:r>
       <w:r>
         <w:t xml:space="preserve">(K-centers) </w:t>
       </w:r>
       <w:r>
+        <w:t xml:space="preserve">clustering </w:t>
+      </w:r>
+      <w:r>
         <w:t xml:space="preserve">to our MD trajectories.  </w:t>
       </w:r>
       <w:r>
@@ -491,7 +456,13 @@
       </w:r>
       <w:proofErr w:type="spellEnd"/>
       <w:r>
-        <w:t xml:space="preserve"> is its ability to identify important states that are sampled infrequently, such as transition states and </w:t>
+        <w:t xml:space="preserve"> is its ability to </w:t>
+      </w:r>
+      <w:r>
+        <w:t>characterize the properties of</w:t>
+      </w:r>
+      <w:r>
+        <w:t xml:space="preserve"> states that are sampled infrequently, such as transition states and </w:t>
       </w:r>
       <w:proofErr w:type="gramStart"/>
       <w:r>
@@ -499,37 +470,156 @@
       </w:r>
       <w:proofErr w:type="gramEnd"/>
       <w:r>
-        <w:t xml:space="preserve"> (folded) minimum energy structures.  For these reasons we would expect </w:t>
-      </w:r>
-      <w:proofErr w:type="spellStart"/>
-      <w:r>
-        <w:t>MSMBuilder</w:t>
-      </w:r>
-      <w:proofErr w:type="spellEnd"/>
-      <w:r>
-        <w:t xml:space="preserve"> clustering approaches to provide a good approximation to the states in our </w:t>
-      </w:r>
-      <w:proofErr w:type="gramStart"/>
-      <w:r>
-        <w:t>coarse grained</w:t>
-      </w:r>
-      <w:proofErr w:type="gramEnd"/>
-      <w:r>
-        <w:t xml:space="preserve"> model simulations</w:t>
-      </w:r>
-      <w:r>
-        <w:t>, including folded states</w:t>
-      </w:r>
-      <w:r>
-        <w:t xml:space="preserve">.  Furthermore, in contrast to other approaches (and like MBAR) </w:t>
-      </w:r>
-      <w:proofErr w:type="spellStart"/>
-      <w:r>
-        <w:t>MSMBuilder</w:t>
-      </w:r>
-      <w:proofErr w:type="spellEnd"/>
-      <w:r>
-        <w:t xml:space="preserve"> allows us to estimate the properties for states that are infrequently sampled.</w:t>
+        <w:t xml:space="preserve"> (folded) minimum energy structures.  </w:t>
+      </w:r>
+      <w:r>
+        <w:t>I propose that w</w:t>
+      </w:r>
+      <w:r>
+        <w:t>e cluster configurations (assign them to</w:t>
+      </w:r>
+      <w:r>
+        <w:t xml:space="preserve"> these </w:t>
+      </w:r>
+      <w:r>
+        <w:rPr>
+          <w:i/>
+          <w:iCs/>
+        </w:rPr>
+        <w:t>K</w:t>
+      </w:r>
+      <w:r>
+        <w:t xml:space="preserve"> thermodynamic states) based upon the</w:t>
+      </w:r>
+      <w:r>
+        <w:t>ir particle positions.  More specifically, we define a</w:t>
+      </w:r>
+      <w:r>
+        <w:t xml:space="preserve"> RMSD</w:t>
+      </w:r>
+      <w:bookmarkStart w:id="0" w:name="_GoBack"/>
+      <w:bookmarkEnd w:id="0"/>
+      <w:r>
+        <w:t xml:space="preserve"> in their particle positions (RMSD &lt; 0.2 nm) from the geometric center calculated for that state.   The geometric center is also called a “centroid configuration.”  </w:t>
+      </w:r>
+      <w:r>
+        <w:t xml:space="preserve">We propose to classify </w:t>
+      </w:r>
+      <w:r>
+        <w:t>individual</w:t>
+      </w:r>
+      <w:r>
+        <w:t xml:space="preserve"> thermodynamic states as “folded” or “unfolded” through further analysis of the statistical and energetic properties of their centroid configurations.  More specifically, we define a thermodynamic state as “folded”</w:t>
+      </w:r>
+      <w:r>
+        <w:t xml:space="preserve"> if it satisfies either of the following criteria: 1) That thermodynamic state (cluster) has the lowest mean potential energy , or 2) the mean potential energy </w:t>
+      </w:r>
+      <w:r>
+        <w:t xml:space="preserve">for that state </w:t>
+      </w:r>
+      <w:r>
+        <w:t>is within a standard deviation of the energy for the lowest state.</w:t>
+      </w:r>
+      <w:r>
+        <w:t xml:space="preserve">  In order to evaluate the performance of a set of model parameters, with respect to the task of distinguishing “folded” and “unfolded” structures, we evaluate a linear combination of Z-scores for all “folded” structures:</w:t>
+      </w:r>
+    </w:p>
+    <w:p>
+      <w:pPr>
+        <w:pStyle w:val="MTDisplayEquation"/>
+        <w:jc w:val="both"/>
+      </w:pPr>
+      <w:r>
+        <w:tab/>
+      </w:r>
+      <w:r>
+        <w:rPr>
+          <w:position w:val="-60"/>
+        </w:rPr>
+        <w:object w:dxaOrig="7660" w:dyaOrig="1880" w14:anchorId="50B08FD1">
+          <v:shape id="_x0000_i1028" type="#_x0000_t75" style="width:383.2pt;height:94pt" o:ole="">
+            <v:imagedata r:id="rId10" o:title=""/>
+          </v:shape>
+          <o:OLEObject Type="Embed" ProgID="Equation.DSMT4" ShapeID="_x0000_i1028" DrawAspect="Content" ObjectID="_1626984649" r:id="rId11"/>
+        </w:object>
+      </w:r>
+      <w:r>
+        <w:t>.</w:t>
+      </w:r>
+      <w:r>
+        <w:t xml:space="preserve"> </w:t>
+      </w:r>
+      <w:r>
+        <w:tab/>
+      </w:r>
+      <w:r>
+        <w:fldChar w:fldCharType="begin"/>
+      </w:r>
+      <w:r>
+        <w:instrText xml:space="preserve"> MACROBUTTON MTPlaceRef \* MERGEFORMAT </w:instrText>
+      </w:r>
+      <w:r>
+        <w:fldChar w:fldCharType="begin"/>
+      </w:r>
+      <w:r>
+        <w:instrText xml:space="preserve"> SEQ MTEqn \h \* MERGEFORMAT </w:instrText>
+      </w:r>
+      <w:r>
+        <w:fldChar w:fldCharType="end"/>
+      </w:r>
+      <w:r>
+        <w:instrText>(</w:instrText>
+      </w:r>
+      <w:r>
+        <w:fldChar w:fldCharType="begin"/>
+      </w:r>
+      <w:r>
+        <w:instrText xml:space="preserve"> SEQ MTSec \c \* Arabic \* MERGEFORMAT </w:instrText>
+      </w:r>
+      <w:r>
+        <w:fldChar w:fldCharType="separate"/>
+      </w:r>
+      <w:r>
+        <w:rPr>
+          <w:noProof/>
+        </w:rPr>
+        <w:instrText>1</w:instrText>
+      </w:r>
+      <w:r>
+        <w:rPr>
+          <w:noProof/>
+        </w:rPr>
+        <w:fldChar w:fldCharType="end"/>
+      </w:r>
+      <w:r>
+        <w:instrText>.</w:instrText>
+      </w:r>
+      <w:r>
+        <w:fldChar w:fldCharType="begin"/>
+      </w:r>
+      <w:r>
+        <w:instrText xml:space="preserve"> SEQ MTEqn \c \* Arabic \* MERGEFORMAT </w:instrText>
+      </w:r>
+      <w:r>
+        <w:fldChar w:fldCharType="separate"/>
+      </w:r>
+      <w:r>
+        <w:rPr>
+          <w:noProof/>
+        </w:rPr>
+        <w:instrText>2</w:instrText>
+      </w:r>
+      <w:r>
+        <w:rPr>
+          <w:noProof/>
+        </w:rPr>
+        <w:fldChar w:fldCharType="end"/>
+      </w:r>
+      <w:r>
+        <w:instrText>)</w:instrText>
+      </w:r>
+      <w:r>
+        <w:fldChar w:fldCharType="end"/>
       </w:r>
     </w:p>
     <w:p>
@@ -538,138 +628,6 @@
         <w:jc w:val="both"/>
       </w:pPr>
       <w:r>
-        <w:tab/>
-      </w:r>
-      <w:r>
-        <w:t xml:space="preserve">We cluster configurations (assign them to thermodynamic states) based upon the RMSD fluctuations in their particle positions (RMSD &lt; 0.2 nm) from the geometric center calculated for that state.   The geometric center is also called a “centroid configuration.”  </w:t>
-      </w:r>
-      <w:r>
-        <w:t xml:space="preserve">We propose to classify </w:t>
-      </w:r>
-      <w:r>
-        <w:t>individual</w:t>
-      </w:r>
-      <w:r>
-        <w:t xml:space="preserve"> thermodynamic states as “folded” or “unfolded” through further analysis of the statistical and energetic properties of their centroid configurations.  More specifically, we define a thermodynamic state as “folded”</w:t>
-      </w:r>
-      <w:r>
-        <w:t xml:space="preserve"> if it satisfies either of the following criteria: 1) That thermodynamic state (cluster) has the lowest mean potential energy , or 2) the mean potential energy </w:t>
-      </w:r>
-      <w:r>
-        <w:t xml:space="preserve">for that state </w:t>
-      </w:r>
-      <w:r>
-        <w:t>is within a standard deviation of the energy for the lowest state.</w:t>
-      </w:r>
-      <w:r>
-        <w:t xml:space="preserve">  In order to evaluate the performance of a set of model parameters, with respect to the task of distinguishing “folded” and “unfolded” structures, we evaluate a linear combination of Z-scores for all “folded” structures:</w:t>
-      </w:r>
-    </w:p>
-    <w:p>
-      <w:pPr>
-        <w:pStyle w:val="MTDisplayEquation"/>
-        <w:jc w:val="both"/>
-      </w:pPr>
-      <w:r>
-        <w:lastRenderedPageBreak/>
-        <w:tab/>
-      </w:r>
-      <w:r>
-        <w:rPr>
-          <w:position w:val="-60"/>
-        </w:rPr>
-        <w:object w:dxaOrig="7660" w:dyaOrig="1880" w14:anchorId="50B08FD1">
-          <v:shape id="_x0000_i1028" type="#_x0000_t75" style="width:383pt;height:94pt" o:ole="">
-            <v:imagedata r:id="rId10" o:title=""/>
-          </v:shape>
-          <o:OLEObject Type="Embed" ProgID="Equation.DSMT4" ShapeID="_x0000_i1028" DrawAspect="Content" ObjectID="_1626687997" r:id="rId11"/>
-        </w:object>
-      </w:r>
-      <w:r>
-        <w:t>.</w:t>
-      </w:r>
-      <w:r>
-        <w:t xml:space="preserve"> </w:t>
-      </w:r>
-      <w:r>
-        <w:tab/>
-      </w:r>
-      <w:r>
-        <w:fldChar w:fldCharType="begin"/>
-      </w:r>
-      <w:r>
-        <w:instrText xml:space="preserve"> MACROBUTTON MTPlaceRef \* MERGEFORMAT </w:instrText>
-      </w:r>
-      <w:r>
-        <w:fldChar w:fldCharType="begin"/>
-      </w:r>
-      <w:r>
-        <w:instrText xml:space="preserve"> SEQ MTEqn \h \* MERGEFORMAT </w:instrText>
-      </w:r>
-      <w:r>
-        <w:fldChar w:fldCharType="end"/>
-      </w:r>
-      <w:r>
-        <w:instrText>(</w:instrText>
-      </w:r>
-      <w:r>
-        <w:fldChar w:fldCharType="begin"/>
-      </w:r>
-      <w:r>
-        <w:instrText xml:space="preserve"> SEQ MTSec \c \* Arabic \* MERGEFORMAT </w:instrText>
-      </w:r>
-      <w:r>
-        <w:fldChar w:fldCharType="separate"/>
-      </w:r>
-      <w:r>
-        <w:rPr>
-          <w:noProof/>
-        </w:rPr>
-        <w:instrText>1</w:instrText>
-      </w:r>
-      <w:r>
-        <w:rPr>
-          <w:noProof/>
-        </w:rPr>
-        <w:fldChar w:fldCharType="end"/>
-      </w:r>
-      <w:r>
-        <w:instrText>.</w:instrText>
-      </w:r>
-      <w:r>
-        <w:fldChar w:fldCharType="begin"/>
-      </w:r>
-      <w:r>
-        <w:instrText xml:space="preserve"> SEQ MTEqn \c \* Arabic \* MERGEFORMAT </w:instrText>
-      </w:r>
-      <w:r>
-        <w:fldChar w:fldCharType="separate"/>
-      </w:r>
-      <w:r>
-        <w:rPr>
-          <w:noProof/>
-        </w:rPr>
-        <w:instrText>2</w:instrText>
-      </w:r>
-      <w:r>
-        <w:rPr>
-          <w:noProof/>
-        </w:rPr>
-        <w:fldChar w:fldCharType="end"/>
-      </w:r>
-      <w:r>
-        <w:instrText>)</w:instrText>
-      </w:r>
-      <w:r>
-        <w:fldChar w:fldCharType="end"/>
-      </w:r>
-    </w:p>
-    <w:p>
-      <w:pPr>
-        <w:spacing w:line="480" w:lineRule="auto"/>
-        <w:jc w:val="both"/>
-      </w:pPr>
-      <w:r>
         <w:t xml:space="preserve">Here </w:t>
       </w:r>
       <w:r>
@@ -677,10 +635,10 @@
           <w:position w:val="-20"/>
         </w:rPr>
         <w:object w:dxaOrig="1100" w:dyaOrig="600" w14:anchorId="2173D665">
-          <v:shape id="_x0000_i1029" type="#_x0000_t75" style="width:55pt;height:30pt" o:ole="">
+          <v:shape id="_x0000_i1029" type="#_x0000_t75" style="width:55.2pt;height:30pt" o:ole="">
             <v:imagedata r:id="rId12" o:title=""/>
           </v:shape>
-          <o:OLEObject Type="Embed" ProgID="Equation.DSMT4" ShapeID="_x0000_i1029" DrawAspect="Content" ObjectID="_1626687998" r:id="rId13"/>
+          <o:OLEObject Type="Embed" ProgID="Equation.DSMT4" ShapeID="_x0000_i1029" DrawAspect="Content" ObjectID="_1626984650" r:id="rId13"/>
         </w:object>
       </w:r>
       <w:r>
@@ -703,10 +661,10 @@
           <w:position w:val="-16"/>
         </w:rPr>
         <w:object w:dxaOrig="340" w:dyaOrig="520" w14:anchorId="4A9DD66F">
-          <v:shape id="_x0000_i1030" type="#_x0000_t75" style="width:17pt;height:26pt" o:ole="">
+          <v:shape id="_x0000_i1030" type="#_x0000_t75" style="width:17.2pt;height:26pt" o:ole="">
             <v:imagedata r:id="rId14" o:title=""/>
           </v:shape>
-          <o:OLEObject Type="Embed" ProgID="Equation.DSMT4" ShapeID="_x0000_i1030" DrawAspect="Content" ObjectID="_1626687999" r:id="rId15"/>
+          <o:OLEObject Type="Embed" ProgID="Equation.DSMT4" ShapeID="_x0000_i1030" DrawAspect="Content" ObjectID="_1626984651" r:id="rId15"/>
         </w:object>
       </w:r>
       <w:r>
@@ -720,7 +678,7 @@
           <v:shape id="_x0000_i1031" type="#_x0000_t75" style="width:24pt;height:28pt" o:ole="">
             <v:imagedata r:id="rId16" o:title=""/>
           </v:shape>
-          <o:OLEObject Type="Embed" ProgID="Equation.DSMT4" ShapeID="_x0000_i1031" DrawAspect="Content" ObjectID="_1626688000" r:id="rId17"/>
+          <o:OLEObject Type="Embed" ProgID="Equation.DSMT4" ShapeID="_x0000_i1031" DrawAspect="Content" ObjectID="_1626984652" r:id="rId17"/>
         </w:object>
       </w:r>
       <w:r>
@@ -747,7 +705,11 @@
         <w:t xml:space="preserve">.  </w:t>
       </w:r>
       <w:r>
-        <w:t>In the denominator, the</w:t>
+        <w:t xml:space="preserve">In the denominator, </w:t>
+      </w:r>
+      <w:r>
+        <w:lastRenderedPageBreak/>
+        <w:t>the</w:t>
       </w:r>
       <w:r>
         <w:t xml:space="preserve"> contributions of each “folded” state are modulated by the exponential of their energy difference</w:t>

</xml_diff>